<commit_message>
Modificacion nombre items de configuracion
</commit_message>
<xml_diff>
--- a/Trabajos Prácticos/Trabajos Prácticos Evaluables/Práctico 5/TP_5_SCM - Uso del Repositorio.docx
+++ b/Trabajos Prácticos/Trabajos Prácticos Evaluables/Práctico 5/TP_5_SCM - Uso del Repositorio.docx
@@ -123,8 +123,6 @@
       <w:pPr>
         <w:pStyle w:val="Ttulo1"/>
         <w:spacing w:before="120" w:after="0"/>
-      </w:pPr>
-      <w:r>
         <w:rPr>
           <w:rFonts w:ascii="Century Gothic" w:hAnsi="Century Gothic"/>
           <w:i/>
@@ -134,9 +132,22 @@
           <w:sz w:val="28"/>
           <w:szCs w:val="28"/>
         </w:rPr>
+      </w:pPr>
+      <w:r>
+        <w:rPr>
+          <w:rFonts w:ascii="Century Gothic" w:hAnsi="Century Gothic"/>
+          <w:i/>
+          <w:iCs/>
+          <w:smallCaps/>
+          <w:color w:val="000000"/>
+          <w:sz w:val="28"/>
+          <w:szCs w:val="28"/>
+        </w:rPr>
         <w:t>Ingeniería de Software </w:t>
       </w:r>
     </w:p>
+    <w:p/>
+    <w:p/>
     <w:p>
       <w:pPr>
         <w:pStyle w:val="Ttulo1"/>
@@ -158,37 +169,7 @@
           <w:sz w:val="44"/>
           <w:szCs w:val="44"/>
         </w:rPr>
-        <w:t xml:space="preserve">TRABAJO </w:t>
-      </w:r>
-      <w:r>
-        <w:rPr>
-          <w:rFonts w:ascii="Century Gothic" w:hAnsi="Century Gothic"/>
-          <w:smallCaps/>
-          <w:color w:val="000000"/>
-          <w:sz w:val="44"/>
-          <w:szCs w:val="44"/>
-        </w:rPr>
-        <w:t>EVALUATIVO</w:t>
-      </w:r>
-      <w:r>
-        <w:rPr>
-          <w:rFonts w:ascii="Century Gothic" w:hAnsi="Century Gothic"/>
-          <w:smallCaps/>
-          <w:color w:val="000000"/>
-          <w:sz w:val="44"/>
-          <w:szCs w:val="44"/>
-        </w:rPr>
-        <w:t xml:space="preserve"> N°</w:t>
-      </w:r>
-      <w:r>
-        <w:rPr>
-          <w:rFonts w:ascii="Century Gothic" w:hAnsi="Century Gothic"/>
-          <w:smallCaps/>
-          <w:color w:val="000000"/>
-          <w:sz w:val="44"/>
-          <w:szCs w:val="44"/>
-        </w:rPr>
-        <w:t xml:space="preserve">5 </w:t>
+        <w:t xml:space="preserve">TRABAJO EVALUATIVO N°5 </w:t>
       </w:r>
     </w:p>
     <w:p>
@@ -219,8 +200,6 @@
       <w:pPr>
         <w:pStyle w:val="Ttulo1"/>
         <w:spacing w:before="120" w:after="0"/>
-      </w:pPr>
-      <w:r>
         <w:rPr>
           <w:b w:val="0"/>
           <w:bCs/>
@@ -229,7 +208,50 @@
           <w:sz w:val="28"/>
           <w:szCs w:val="28"/>
         </w:rPr>
-        <w:t>Docentes :  </w:t>
+      </w:pPr>
+    </w:p>
+    <w:p>
+      <w:pPr>
+        <w:pStyle w:val="Ttulo1"/>
+        <w:spacing w:before="120" w:after="0"/>
+        <w:rPr>
+          <w:b w:val="0"/>
+          <w:bCs/>
+          <w:smallCaps/>
+          <w:color w:val="000000"/>
+          <w:sz w:val="28"/>
+          <w:szCs w:val="28"/>
+        </w:rPr>
+      </w:pPr>
+    </w:p>
+    <w:p>
+      <w:pPr>
+        <w:pStyle w:val="Ttulo1"/>
+        <w:spacing w:before="120" w:after="0"/>
+      </w:pPr>
+      <w:proofErr w:type="gramStart"/>
+      <w:r>
+        <w:rPr>
+          <w:b w:val="0"/>
+          <w:bCs/>
+          <w:smallCaps/>
+          <w:color w:val="000000"/>
+          <w:sz w:val="28"/>
+          <w:szCs w:val="28"/>
+        </w:rPr>
+        <w:t>Docentes :</w:t>
+      </w:r>
+      <w:proofErr w:type="gramEnd"/>
+      <w:r>
+        <w:rPr>
+          <w:b w:val="0"/>
+          <w:bCs/>
+          <w:smallCaps/>
+          <w:color w:val="000000"/>
+          <w:sz w:val="28"/>
+          <w:szCs w:val="28"/>
+        </w:rPr>
+        <w:t xml:space="preserve">  </w:t>
       </w:r>
     </w:p>
     <w:p>
@@ -620,20 +642,6 @@
     </w:p>
     <w:p>
       <w:pPr>
-        <w:spacing w:after="240"/>
-      </w:pPr>
-    </w:p>
-    <w:p>
-      <w:pPr>
-        <w:pStyle w:val="Ttulo1"/>
-        <w:spacing w:before="120" w:after="0"/>
-        <w:jc w:val="right"/>
-      </w:pPr>
-      <w:bookmarkStart w:id="0" w:name="_GoBack"/>
-      <w:bookmarkEnd w:id="0"/>
-    </w:p>
-    <w:p>
-      <w:pPr>
         <w:rPr>
           <w:rFonts w:ascii="Times New Roman" w:eastAsia="Times New Roman" w:hAnsi="Times New Roman" w:cs="Times New Roman"/>
           <w:b/>
@@ -644,7 +652,7 @@
       </w:pPr>
     </w:p>
     <w:p>
-      <w:pPr>
+      <w:r>
         <w:rPr>
           <w:rFonts w:ascii="Times New Roman" w:eastAsia="Times New Roman" w:hAnsi="Times New Roman" w:cs="Times New Roman"/>
           <w:b/>
@@ -652,227 +660,6 @@
           <w:szCs w:val="28"/>
           <w:u w:val="single"/>
         </w:rPr>
-      </w:pPr>
-    </w:p>
-    <w:p>
-      <w:pPr>
-        <w:rPr>
-          <w:rFonts w:ascii="Times New Roman" w:eastAsia="Times New Roman" w:hAnsi="Times New Roman" w:cs="Times New Roman"/>
-          <w:b/>
-          <w:sz w:val="28"/>
-          <w:szCs w:val="28"/>
-          <w:u w:val="single"/>
-        </w:rPr>
-      </w:pPr>
-    </w:p>
-    <w:p>
-      <w:pPr>
-        <w:rPr>
-          <w:rFonts w:ascii="Times New Roman" w:eastAsia="Times New Roman" w:hAnsi="Times New Roman" w:cs="Times New Roman"/>
-          <w:b/>
-          <w:sz w:val="28"/>
-          <w:szCs w:val="28"/>
-          <w:u w:val="single"/>
-        </w:rPr>
-      </w:pPr>
-    </w:p>
-    <w:p>
-      <w:pPr>
-        <w:rPr>
-          <w:rFonts w:ascii="Times New Roman" w:eastAsia="Times New Roman" w:hAnsi="Times New Roman" w:cs="Times New Roman"/>
-          <w:b/>
-          <w:sz w:val="28"/>
-          <w:szCs w:val="28"/>
-          <w:u w:val="single"/>
-        </w:rPr>
-      </w:pPr>
-    </w:p>
-    <w:p>
-      <w:pPr>
-        <w:rPr>
-          <w:rFonts w:ascii="Times New Roman" w:eastAsia="Times New Roman" w:hAnsi="Times New Roman" w:cs="Times New Roman"/>
-          <w:b/>
-          <w:sz w:val="28"/>
-          <w:szCs w:val="28"/>
-          <w:u w:val="single"/>
-        </w:rPr>
-      </w:pPr>
-    </w:p>
-    <w:p>
-      <w:pPr>
-        <w:rPr>
-          <w:rFonts w:ascii="Times New Roman" w:eastAsia="Times New Roman" w:hAnsi="Times New Roman" w:cs="Times New Roman"/>
-          <w:b/>
-          <w:sz w:val="28"/>
-          <w:szCs w:val="28"/>
-          <w:u w:val="single"/>
-        </w:rPr>
-      </w:pPr>
-    </w:p>
-    <w:p>
-      <w:pPr>
-        <w:rPr>
-          <w:rFonts w:ascii="Times New Roman" w:eastAsia="Times New Roman" w:hAnsi="Times New Roman" w:cs="Times New Roman"/>
-          <w:b/>
-          <w:sz w:val="28"/>
-          <w:szCs w:val="28"/>
-          <w:u w:val="single"/>
-        </w:rPr>
-      </w:pPr>
-    </w:p>
-    <w:p>
-      <w:pPr>
-        <w:rPr>
-          <w:rFonts w:ascii="Times New Roman" w:eastAsia="Times New Roman" w:hAnsi="Times New Roman" w:cs="Times New Roman"/>
-          <w:b/>
-          <w:sz w:val="28"/>
-          <w:szCs w:val="28"/>
-          <w:u w:val="single"/>
-        </w:rPr>
-      </w:pPr>
-    </w:p>
-    <w:p>
-      <w:pPr>
-        <w:rPr>
-          <w:rFonts w:ascii="Times New Roman" w:eastAsia="Times New Roman" w:hAnsi="Times New Roman" w:cs="Times New Roman"/>
-          <w:b/>
-          <w:sz w:val="28"/>
-          <w:szCs w:val="28"/>
-          <w:u w:val="single"/>
-        </w:rPr>
-      </w:pPr>
-    </w:p>
-    <w:p>
-      <w:pPr>
-        <w:rPr>
-          <w:rFonts w:ascii="Times New Roman" w:eastAsia="Times New Roman" w:hAnsi="Times New Roman" w:cs="Times New Roman"/>
-          <w:b/>
-          <w:sz w:val="28"/>
-          <w:szCs w:val="28"/>
-          <w:u w:val="single"/>
-        </w:rPr>
-      </w:pPr>
-    </w:p>
-    <w:p>
-      <w:pPr>
-        <w:rPr>
-          <w:rFonts w:ascii="Times New Roman" w:eastAsia="Times New Roman" w:hAnsi="Times New Roman" w:cs="Times New Roman"/>
-          <w:b/>
-          <w:sz w:val="28"/>
-          <w:szCs w:val="28"/>
-          <w:u w:val="single"/>
-        </w:rPr>
-      </w:pPr>
-    </w:p>
-    <w:p>
-      <w:pPr>
-        <w:rPr>
-          <w:rFonts w:ascii="Times New Roman" w:eastAsia="Times New Roman" w:hAnsi="Times New Roman" w:cs="Times New Roman"/>
-          <w:b/>
-          <w:sz w:val="28"/>
-          <w:szCs w:val="28"/>
-          <w:u w:val="single"/>
-        </w:rPr>
-      </w:pPr>
-    </w:p>
-    <w:p>
-      <w:pPr>
-        <w:rPr>
-          <w:rFonts w:ascii="Times New Roman" w:eastAsia="Times New Roman" w:hAnsi="Times New Roman" w:cs="Times New Roman"/>
-          <w:b/>
-          <w:sz w:val="28"/>
-          <w:szCs w:val="28"/>
-          <w:u w:val="single"/>
-        </w:rPr>
-      </w:pPr>
-    </w:p>
-    <w:p>
-      <w:pPr>
-        <w:rPr>
-          <w:rFonts w:ascii="Times New Roman" w:eastAsia="Times New Roman" w:hAnsi="Times New Roman" w:cs="Times New Roman"/>
-          <w:b/>
-          <w:sz w:val="28"/>
-          <w:szCs w:val="28"/>
-          <w:u w:val="single"/>
-        </w:rPr>
-      </w:pPr>
-    </w:p>
-    <w:p>
-      <w:pPr>
-        <w:rPr>
-          <w:rFonts w:ascii="Times New Roman" w:eastAsia="Times New Roman" w:hAnsi="Times New Roman" w:cs="Times New Roman"/>
-          <w:b/>
-          <w:sz w:val="28"/>
-          <w:szCs w:val="28"/>
-          <w:u w:val="single"/>
-        </w:rPr>
-      </w:pPr>
-    </w:p>
-    <w:p>
-      <w:pPr>
-        <w:rPr>
-          <w:rFonts w:ascii="Times New Roman" w:eastAsia="Times New Roman" w:hAnsi="Times New Roman" w:cs="Times New Roman"/>
-          <w:b/>
-          <w:sz w:val="28"/>
-          <w:szCs w:val="28"/>
-          <w:u w:val="single"/>
-        </w:rPr>
-      </w:pPr>
-    </w:p>
-    <w:p>
-      <w:pPr>
-        <w:rPr>
-          <w:rFonts w:ascii="Times New Roman" w:eastAsia="Times New Roman" w:hAnsi="Times New Roman" w:cs="Times New Roman"/>
-          <w:b/>
-          <w:sz w:val="28"/>
-          <w:szCs w:val="28"/>
-          <w:u w:val="single"/>
-        </w:rPr>
-      </w:pPr>
-    </w:p>
-    <w:p>
-      <w:pPr>
-        <w:rPr>
-          <w:rFonts w:ascii="Times New Roman" w:eastAsia="Times New Roman" w:hAnsi="Times New Roman" w:cs="Times New Roman"/>
-          <w:b/>
-          <w:sz w:val="28"/>
-          <w:szCs w:val="28"/>
-          <w:u w:val="single"/>
-        </w:rPr>
-      </w:pPr>
-    </w:p>
-    <w:p>
-      <w:pPr>
-        <w:rPr>
-          <w:rFonts w:ascii="Times New Roman" w:eastAsia="Times New Roman" w:hAnsi="Times New Roman" w:cs="Times New Roman"/>
-          <w:b/>
-          <w:sz w:val="28"/>
-          <w:szCs w:val="28"/>
-          <w:u w:val="single"/>
-        </w:rPr>
-      </w:pPr>
-    </w:p>
-    <w:p>
-      <w:pPr>
-        <w:rPr>
-          <w:rFonts w:ascii="Times New Roman" w:eastAsia="Times New Roman" w:hAnsi="Times New Roman" w:cs="Times New Roman"/>
-          <w:b/>
-          <w:sz w:val="28"/>
-          <w:szCs w:val="28"/>
-          <w:u w:val="single"/>
-        </w:rPr>
-      </w:pPr>
-    </w:p>
-    <w:p>
-      <w:r>
-        <w:rPr>
-          <w:rFonts w:ascii="Times New Roman" w:eastAsia="Times New Roman" w:hAnsi="Times New Roman" w:cs="Times New Roman"/>
-          <w:b/>
-          <w:sz w:val="28"/>
-          <w:szCs w:val="28"/>
-          <w:u w:val="single"/>
-        </w:rPr>
-        <w:lastRenderedPageBreak/>
         <w:t>Estructura del Repositorio</w:t>
       </w:r>
       <w:r>
@@ -1139,7 +926,6 @@
     <w:p>
       <w:pPr>
         <w:rPr>
-          <w:rFonts w:ascii="Times New Roman" w:eastAsia="Times New Roman" w:hAnsi="Times New Roman" w:cs="Times New Roman"/>
           <w:b/>
           <w:sz w:val="28"/>
           <w:szCs w:val="28"/>
@@ -1205,7 +991,6 @@
               <w:rPr>
                 <w:b/>
               </w:rPr>
-              <w:lastRenderedPageBreak/>
               <w:t>Ítem</w:t>
             </w:r>
           </w:p>
@@ -1276,7 +1061,11 @@
           <w:tcPr>
             <w:tcW w:w="2943" w:type="dxa"/>
           </w:tcPr>
-          <w:p/>
+          <w:p>
+            <w:r>
+              <w:t>ISW_2019_4K1/Modalidad Académica</w:t>
+            </w:r>
+          </w:p>
         </w:tc>
       </w:tr>
       <w:tr>
@@ -1317,7 +1106,14 @@
           <w:tcPr>
             <w:tcW w:w="2943" w:type="dxa"/>
           </w:tcPr>
-          <w:p/>
+          <w:p>
+            <w:r>
+              <w:t>ISW_2019_4K/</w:t>
+            </w:r>
+            <w:r>
+              <w:t>Bibliografía/Libros</w:t>
+            </w:r>
+          </w:p>
         </w:tc>
       </w:tr>
       <w:tr>
@@ -1366,7 +1162,14 @@
           <w:tcPr>
             <w:tcW w:w="2943" w:type="dxa"/>
           </w:tcPr>
-          <w:p/>
+          <w:p>
+            <w:r>
+              <w:t>ISW_2019_4K1/Bibliografía/</w:t>
+            </w:r>
+            <w:r>
+              <w:t>PPT</w:t>
+            </w:r>
+          </w:p>
         </w:tc>
       </w:tr>
       <w:tr>
@@ -1394,7 +1197,15 @@
             </w:r>
             <w:proofErr w:type="spellEnd"/>
             <w:r>
-              <w:t>&gt;&gt;_&lt;&lt;Nombre&gt;&gt;.&lt;&lt;Extensión&gt;&gt;</w:t>
+              <w:t>&gt;&gt;_&lt;&lt;Nombre&gt;</w:t>
+            </w:r>
+            <w:proofErr w:type="gramStart"/>
+            <w:r>
+              <w:t>&gt;.&lt;</w:t>
+            </w:r>
+            <w:proofErr w:type="gramEnd"/>
+            <w:r>
+              <w:t>&lt;Extensión&gt;&gt;</w:t>
             </w:r>
           </w:p>
         </w:tc>
@@ -1402,7 +1213,14 @@
           <w:tcPr>
             <w:tcW w:w="2943" w:type="dxa"/>
           </w:tcPr>
-          <w:p/>
+          <w:p>
+            <w:r>
+              <w:t>ISW_2019_4K1/</w:t>
+            </w:r>
+            <w:r>
+              <w:t>Trabajos Prácticos/Trabajos Prácticos Evaluables</w:t>
+            </w:r>
+          </w:p>
         </w:tc>
       </w:tr>
       <w:tr>
@@ -1430,7 +1248,15 @@
             </w:r>
             <w:proofErr w:type="spellEnd"/>
             <w:r>
-              <w:t>&gt;&gt;_&lt;&lt;Nombre&gt;&gt;.&lt;&lt;</w:t>
+              <w:t>&gt;&gt;_&lt;&lt;Nombre&gt;</w:t>
+            </w:r>
+            <w:proofErr w:type="gramStart"/>
+            <w:r>
+              <w:t>&gt;.&lt;</w:t>
+            </w:r>
+            <w:proofErr w:type="gramEnd"/>
+            <w:r>
+              <w:t>&lt;</w:t>
             </w:r>
             <w:proofErr w:type="spellStart"/>
             <w:r>
@@ -1446,7 +1272,14 @@
           <w:tcPr>
             <w:tcW w:w="2943" w:type="dxa"/>
           </w:tcPr>
-          <w:p/>
+          <w:p>
+            <w:r>
+              <w:t xml:space="preserve">ISW_2019_4K1/Trabajos Prácticos/Trabajos Prácticos </w:t>
+            </w:r>
+            <w:r>
+              <w:t>Conceptuales</w:t>
+            </w:r>
+          </w:p>
         </w:tc>
       </w:tr>
       <w:tr>
@@ -1474,7 +1307,15 @@
             </w:r>
             <w:proofErr w:type="spellEnd"/>
             <w:r>
-              <w:t>/T&gt;&gt;_&lt;&lt;Año&gt;&gt;.&lt;&lt;Extensión&gt;&gt;</w:t>
+              <w:t>/T&gt;&gt;_&lt;&lt;Año&gt;</w:t>
+            </w:r>
+            <w:proofErr w:type="gramStart"/>
+            <w:r>
+              <w:t>&gt;.&lt;</w:t>
+            </w:r>
+            <w:proofErr w:type="gramEnd"/>
+            <w:r>
+              <w:t>&lt;Extensión&gt;&gt;</w:t>
             </w:r>
           </w:p>
         </w:tc>
@@ -1482,7 +1323,16 @@
           <w:tcPr>
             <w:tcW w:w="2943" w:type="dxa"/>
           </w:tcPr>
-          <w:p/>
+          <w:p>
+            <w:r>
+              <w:t>ISW_2019_4K1</w:t>
+            </w:r>
+            <w:r>
+              <w:t>/Examenes</w:t>
+            </w:r>
+            <w:bookmarkStart w:id="0" w:name="_GoBack"/>
+            <w:bookmarkEnd w:id="0"/>
+          </w:p>
         </w:tc>
       </w:tr>
     </w:tbl>
@@ -1843,13 +1693,17 @@
             <w:r>
               <w:t xml:space="preserve">Modelo de parcial </w:t>
             </w:r>
-            <w:proofErr w:type="spellStart"/>
-            <w:r>
-              <w:t>teorico</w:t>
-            </w:r>
-            <w:proofErr w:type="spellEnd"/>
-            <w:r>
-              <w:t xml:space="preserve"> o practico </w:t>
+            <w:r>
+              <w:t>teórico</w:t>
+            </w:r>
+            <w:r>
+              <w:t xml:space="preserve"> o pr</w:t>
+            </w:r>
+            <w:r>
+              <w:t>á</w:t>
+            </w:r>
+            <w:r>
+              <w:t xml:space="preserve">ctico </w:t>
             </w:r>
           </w:p>
         </w:tc>
@@ -1897,13 +1751,11 @@
             <w:r>
               <w:t xml:space="preserve">Nombre de la extensión del archivo identificado como </w:t>
             </w:r>
-            <w:proofErr w:type="spellStart"/>
-            <w:r>
-              <w:t>item</w:t>
-            </w:r>
-            <w:proofErr w:type="spellEnd"/>
-            <w:r>
-              <w:t xml:space="preserve"> de configuración </w:t>
+            <w:r>
+              <w:t>í</w:t>
+            </w:r>
+            <w:r>
+              <w:t xml:space="preserve">tem de configuración </w:t>
             </w:r>
           </w:p>
         </w:tc>
@@ -1920,7 +1772,9 @@
           <w:u w:val="single"/>
         </w:rPr>
       </w:pPr>
-      <w:r>
+    </w:p>
+    <w:p>
+      <w:pPr>
         <w:rPr>
           <w:rFonts w:ascii="Times New Roman" w:eastAsia="Times New Roman" w:hAnsi="Times New Roman" w:cs="Times New Roman"/>
           <w:b/>
@@ -1928,6 +1782,48 @@
           <w:szCs w:val="28"/>
           <w:u w:val="single"/>
         </w:rPr>
+      </w:pPr>
+    </w:p>
+    <w:p>
+      <w:pPr>
+        <w:rPr>
+          <w:rFonts w:ascii="Times New Roman" w:eastAsia="Times New Roman" w:hAnsi="Times New Roman" w:cs="Times New Roman"/>
+          <w:b/>
+          <w:sz w:val="28"/>
+          <w:szCs w:val="28"/>
+          <w:u w:val="single"/>
+        </w:rPr>
+      </w:pPr>
+    </w:p>
+    <w:p>
+      <w:pPr>
+        <w:rPr>
+          <w:rFonts w:ascii="Times New Roman" w:eastAsia="Times New Roman" w:hAnsi="Times New Roman" w:cs="Times New Roman"/>
+          <w:b/>
+          <w:sz w:val="28"/>
+          <w:szCs w:val="28"/>
+          <w:u w:val="single"/>
+        </w:rPr>
+      </w:pPr>
+    </w:p>
+    <w:p>
+      <w:pPr>
+        <w:rPr>
+          <w:rFonts w:ascii="Times New Roman" w:eastAsia="Times New Roman" w:hAnsi="Times New Roman" w:cs="Times New Roman"/>
+          <w:b/>
+          <w:sz w:val="28"/>
+          <w:szCs w:val="28"/>
+          <w:u w:val="single"/>
+        </w:rPr>
+      </w:pPr>
+      <w:r>
+        <w:rPr>
+          <w:rFonts w:ascii="Times New Roman" w:eastAsia="Times New Roman" w:hAnsi="Times New Roman" w:cs="Times New Roman"/>
+          <w:b/>
+          <w:sz w:val="28"/>
+          <w:szCs w:val="28"/>
+          <w:u w:val="single"/>
+        </w:rPr>
         <w:t>Definición Línea Base</w:t>
       </w:r>
     </w:p>
@@ -1943,36 +1839,38 @@
           <w:sz w:val="24"/>
           <w:szCs w:val="24"/>
         </w:rPr>
-        <w:t xml:space="preserve">Consideramos como criterio de definición de </w:t>
-      </w:r>
+        <w:t xml:space="preserve">Consideramos como criterio de definición de línea </w:t>
+      </w:r>
+      <w:proofErr w:type="gramStart"/>
       <w:r>
         <w:rPr>
           <w:sz w:val="24"/>
           <w:szCs w:val="24"/>
         </w:rPr>
-        <w:t xml:space="preserve">línea base,  crear cada una de ellas con la finalización de cada unidad temática de la materia, incluyendo los ítems de configuración más relevantes que correspondan a cada una. </w:t>
-      </w:r>
-    </w:p>
-    <w:p>
-      <w:pPr>
+        <w:t>base,  crear</w:t>
+      </w:r>
+      <w:proofErr w:type="gramEnd"/>
+      <w:r>
         <w:rPr>
           <w:sz w:val="24"/>
           <w:szCs w:val="24"/>
         </w:rPr>
-      </w:pPr>
-      <w:r>
+        <w:t xml:space="preserve"> cada una de ellas con la finalización de cada unidad temática de la materia, incluyendo los ítems de configuración más relevantes que correspondan a cada una. </w:t>
+      </w:r>
+    </w:p>
+    <w:p>
+      <w:pPr>
         <w:rPr>
           <w:sz w:val="24"/>
           <w:szCs w:val="24"/>
         </w:rPr>
-        <w:t>Aclaramos que los trabajos prácticos serán realizados por la plataforma de Go</w:t>
-      </w:r>
+      </w:pPr>
       <w:r>
         <w:rPr>
           <w:sz w:val="24"/>
           <w:szCs w:val="24"/>
         </w:rPr>
-        <w:t xml:space="preserve">ogle Drive, ya que nos proporciona una interfaz interactiva, y se pueden ver las distintas versiones y al repositorio se almacenarán la versión entregable. </w:t>
+        <w:t xml:space="preserve">Aclaramos que los trabajos prácticos serán realizados por la plataforma de Google Drive, ya que nos proporciona una interfaz interactiva, y se pueden ver las distintas versiones y al repositorio se almacenarán la versión entregable. </w:t>
       </w:r>
     </w:p>
     <w:sectPr>
@@ -2159,7 +2057,7 @@
       </w:pPr>
     </w:pPrDefault>
   </w:docDefaults>
-  <w:latentStyles w:defLockedState="0" w:defUIPriority="99" w:defSemiHidden="0" w:defUnhideWhenUsed="0" w:defQFormat="0" w:count="376">
+  <w:latentStyles w:defLockedState="0" w:defUIPriority="99" w:defSemiHidden="0" w:defUnhideWhenUsed="0" w:defQFormat="0" w:count="377">
     <w:lsdException w:name="Normal" w:uiPriority="0" w:qFormat="1"/>
     <w:lsdException w:name="heading 1" w:uiPriority="9" w:qFormat="1"/>
     <w:lsdException w:name="heading 2" w:semiHidden="1" w:uiPriority="9" w:unhideWhenUsed="1" w:qFormat="1"/>
@@ -2265,7 +2163,6 @@
     <w:lsdException w:name="HTML Sample" w:semiHidden="1" w:unhideWhenUsed="1"/>
     <w:lsdException w:name="HTML Typewriter" w:semiHidden="1" w:unhideWhenUsed="1"/>
     <w:lsdException w:name="HTML Variable" w:semiHidden="1" w:unhideWhenUsed="1"/>
-    <w:lsdException w:name="Normal Table" w:semiHidden="1" w:unhideWhenUsed="1"/>
     <w:lsdException w:name="annotation subject" w:semiHidden="1" w:unhideWhenUsed="1"/>
     <w:lsdException w:name="No List" w:semiHidden="1" w:unhideWhenUsed="1"/>
     <w:lsdException w:name="Outline List 1" w:semiHidden="1" w:unhideWhenUsed="1"/>
@@ -2312,10 +2209,8 @@
     <w:lsdException w:name="Table Subtle 2" w:semiHidden="1" w:unhideWhenUsed="1"/>
     <w:lsdException w:name="Table Web 1" w:semiHidden="1" w:unhideWhenUsed="1"/>
     <w:lsdException w:name="Table Web 2" w:semiHidden="1" w:unhideWhenUsed="1"/>
-    <w:lsdException w:name="Table Web 3" w:semiHidden="1" w:unhideWhenUsed="1"/>
     <w:lsdException w:name="Balloon Text" w:semiHidden="1" w:unhideWhenUsed="1"/>
     <w:lsdException w:name="Table Grid" w:uiPriority="39"/>
-    <w:lsdException w:name="Table Theme" w:semiHidden="1" w:unhideWhenUsed="1"/>
     <w:lsdException w:name="Placeholder Text" w:semiHidden="1"/>
     <w:lsdException w:name="No Spacing" w:uiPriority="1" w:qFormat="1"/>
     <w:lsdException w:name="Light Shading" w:uiPriority="60"/>
@@ -2536,6 +2431,7 @@
     <w:lsdException w:name="Hashtag" w:semiHidden="1" w:unhideWhenUsed="1"/>
     <w:lsdException w:name="Unresolved Mention" w:semiHidden="1" w:unhideWhenUsed="1"/>
     <w:lsdException w:name="Smart Link" w:semiHidden="1" w:unhideWhenUsed="1"/>
+    <w:lsdException w:name="Smart Link Error" w:semiHidden="1" w:unhideWhenUsed="1"/>
   </w:latentStyles>
   <w:style w:type="paragraph" w:default="1" w:styleId="Normal">
     <w:name w:val="Normal"/>
@@ -2803,9 +2699,7 @@
       <w:tblStyleRowBandSize w:val="1"/>
       <w:tblStyleColBandSize w:val="1"/>
       <w:tblCellMar>
-        <w:top w:w="0" w:type="dxa"/>
         <w:left w:w="108" w:type="dxa"/>
-        <w:bottom w:w="0" w:type="dxa"/>
         <w:right w:w="108" w:type="dxa"/>
       </w:tblCellMar>
     </w:tblPr>

</xml_diff>